<commit_message>
Updated Python code, report, and problem statement
</commit_message>
<xml_diff>
--- a/Problem Statement.docx
+++ b/Problem Statement.docx
@@ -7,42 +7,74 @@
         <w:pStyle w:val="NormalWeb"/>
         <w:rPr>
           <w:sz w:val="32"/>
+          <w:szCs w:val="28"/>
         </w:rPr>
       </w:pPr>
       <w:r>
         <w:rPr>
           <w:rStyle w:val="Strong"/>
           <w:sz w:val="32"/>
+          <w:szCs w:val="28"/>
         </w:rPr>
         <w:t>Problem Statement</w:t>
       </w:r>
+      <w:bookmarkStart w:id="0" w:name="_GoBack"/>
+      <w:bookmarkEnd w:id="0"/>
     </w:p>
     <w:p>
       <w:pPr>
         <w:pStyle w:val="NormalWeb"/>
+        <w:rPr>
+          <w:sz w:val="28"/>
+          <w:szCs w:val="28"/>
+        </w:rPr>
       </w:pPr>
       <w:proofErr w:type="spellStart"/>
       <w:r>
+        <w:rPr>
+          <w:sz w:val="28"/>
+          <w:szCs w:val="28"/>
+        </w:rPr>
         <w:t>Cryptarithmetic</w:t>
       </w:r>
       <w:proofErr w:type="spellEnd"/>
       <w:r>
+        <w:rPr>
+          <w:sz w:val="28"/>
+          <w:szCs w:val="28"/>
+        </w:rPr>
         <w:t xml:space="preserve"> puzzles are a type of mathematical problem where each letter represents a unique digit. The objective is to replace the letters with digits in such a way that the resulting arithmetic operation is valid. These puzzles are challenging because they combine logic, arithmetic, and combinatorial reasoning.</w:t>
       </w:r>
     </w:p>
     <w:p>
       <w:pPr>
         <w:pStyle w:val="NormalWeb"/>
-      </w:pPr>
-      <w:r>
+        <w:rPr>
+          <w:sz w:val="28"/>
+          <w:szCs w:val="28"/>
+        </w:rPr>
+      </w:pPr>
+      <w:r>
+        <w:rPr>
+          <w:sz w:val="28"/>
+          <w:szCs w:val="28"/>
+        </w:rPr>
         <w:t xml:space="preserve">The goal of this project is to develop a program that can solve </w:t>
       </w:r>
       <w:proofErr w:type="spellStart"/>
       <w:r>
+        <w:rPr>
+          <w:sz w:val="28"/>
+          <w:szCs w:val="28"/>
+        </w:rPr>
         <w:t>cryptarithmetic</w:t>
       </w:r>
       <w:proofErr w:type="spellEnd"/>
       <w:r>
+        <w:rPr>
+          <w:sz w:val="28"/>
+          <w:szCs w:val="28"/>
+        </w:rPr>
         <w:t xml:space="preserve"> puzzles efficiently. The program will take a given puzzle as input, apply constraint satisfaction techniques such as backtracking and forward checking, and output the correct digit-letter mapping. This will be useful for understanding algorithm design, optimization, and constraint-solving techniques in artificial intelligence.</w:t>
       </w:r>
     </w:p>
@@ -51,16 +83,18 @@
         <w:pStyle w:val="NormalWeb"/>
         <w:rPr>
           <w:b/>
+          <w:sz w:val="32"/>
+          <w:szCs w:val="28"/>
         </w:rPr>
       </w:pPr>
       <w:r>
         <w:rPr>
           <w:b/>
+          <w:sz w:val="32"/>
+          <w:szCs w:val="28"/>
         </w:rPr>
         <w:t>Key objectives include:</w:t>
       </w:r>
-      <w:bookmarkStart w:id="0" w:name="_GoBack"/>
-      <w:bookmarkEnd w:id="0"/>
     </w:p>
     <w:p>
       <w:pPr>
@@ -69,8 +103,16 @@
           <w:ilvl w:val="0"/>
           <w:numId w:val="1"/>
         </w:numPr>
-      </w:pPr>
-      <w:r>
+        <w:rPr>
+          <w:sz w:val="28"/>
+          <w:szCs w:val="28"/>
+        </w:rPr>
+      </w:pPr>
+      <w:r>
+        <w:rPr>
+          <w:sz w:val="28"/>
+          <w:szCs w:val="28"/>
+        </w:rPr>
         <w:t>Formulating the puzzle as a constraint satisfaction problem (CSP).</w:t>
       </w:r>
     </w:p>
@@ -81,8 +123,16 @@
           <w:ilvl w:val="0"/>
           <w:numId w:val="1"/>
         </w:numPr>
-      </w:pPr>
-      <w:r>
+        <w:rPr>
+          <w:sz w:val="28"/>
+          <w:szCs w:val="28"/>
+        </w:rPr>
+      </w:pPr>
+      <w:r>
+        <w:rPr>
+          <w:sz w:val="28"/>
+          <w:szCs w:val="28"/>
+        </w:rPr>
         <w:t>Implementing backtracking search with heuristics like Minimum Remaining Values (MRV).</w:t>
       </w:r>
     </w:p>
@@ -93,8 +143,16 @@
           <w:ilvl w:val="0"/>
           <w:numId w:val="1"/>
         </w:numPr>
-      </w:pPr>
-      <w:r>
+        <w:rPr>
+          <w:sz w:val="28"/>
+          <w:szCs w:val="28"/>
+        </w:rPr>
+      </w:pPr>
+      <w:r>
+        <w:rPr>
+          <w:sz w:val="28"/>
+          <w:szCs w:val="28"/>
+        </w:rPr>
         <w:t>Using forward checking to improve efficiency.</w:t>
       </w:r>
     </w:p>
@@ -105,16 +163,32 @@
           <w:ilvl w:val="0"/>
           <w:numId w:val="1"/>
         </w:numPr>
-      </w:pPr>
-      <w:r>
+        <w:rPr>
+          <w:sz w:val="28"/>
+          <w:szCs w:val="28"/>
+        </w:rPr>
+      </w:pPr>
+      <w:r>
+        <w:rPr>
+          <w:sz w:val="28"/>
+          <w:szCs w:val="28"/>
+        </w:rPr>
         <w:t>Displaying the solution in a clear format for validation.</w:t>
       </w:r>
     </w:p>
     <w:p>
       <w:pPr>
         <w:pStyle w:val="NormalWeb"/>
-      </w:pPr>
-      <w:r>
+        <w:rPr>
+          <w:sz w:val="28"/>
+          <w:szCs w:val="28"/>
+        </w:rPr>
+      </w:pPr>
+      <w:r>
+        <w:rPr>
+          <w:sz w:val="28"/>
+          <w:szCs w:val="28"/>
+        </w:rPr>
         <w:t>This project demonstrates the practical application of AI search strategies and constraint satisfaction in solving real-world logic problems.</w:t>
       </w:r>
     </w:p>

</xml_diff>